<commit_message>
add config file to repo
</commit_message>
<xml_diff>
--- a/Kubernetes-cluster-files/kubernetes-pod.docx
+++ b/Kubernetes-cluster-files/kubernetes-pod.docx
@@ -1931,7 +1931,7 @@
                     <pic:cNvPicPr/>
                   </pic:nvPicPr>
                   <pic:blipFill>
-                    <a:blip r:embed="rId5"/>
+                    <a:blip r:embed="rId6"/>
                     <a:stretch>
                       <a:fillRect/>
                     </a:stretch>
@@ -2087,73 +2087,6 @@
             <wp:extent cx="5943600" cy="2787015"/>
             <wp:effectExtent l="0" t="0" r="0" b="0"/>
             <wp:docPr id="13" name="Picture 13"/>
-            <wp:cNvGraphicFramePr>
-              <a:graphicFrameLocks xmlns:a="http://schemas.openxmlformats.org/drawingml/2006/main" noChangeAspect="1"/>
-            </wp:cNvGraphicFramePr>
-            <a:graphic xmlns:a="http://schemas.openxmlformats.org/drawingml/2006/main">
-              <a:graphicData uri="http://schemas.openxmlformats.org/drawingml/2006/picture">
-                <pic:pic xmlns:pic="http://schemas.openxmlformats.org/drawingml/2006/picture">
-                  <pic:nvPicPr>
-                    <pic:cNvPr id="1" name=""/>
-                    <pic:cNvPicPr/>
-                  </pic:nvPicPr>
-                  <pic:blipFill>
-                    <a:blip r:embed="rId6"/>
-                    <a:stretch>
-                      <a:fillRect/>
-                    </a:stretch>
-                  </pic:blipFill>
-                  <pic:spPr>
-                    <a:xfrm>
-                      <a:off x="0" y="0"/>
-                      <a:ext cx="5943600" cy="2787015"/>
-                    </a:xfrm>
-                    <a:prstGeom prst="rect">
-                      <a:avLst/>
-                    </a:prstGeom>
-                  </pic:spPr>
-                </pic:pic>
-              </a:graphicData>
-            </a:graphic>
-          </wp:inline>
-        </w:drawing>
-      </w:r>
-    </w:p>
-    <w:p>
-      <w:pPr>
-        <w:rPr>
-          <w:b/>
-          <w:sz w:val="28"/>
-          <w:szCs w:val="28"/>
-        </w:rPr>
-      </w:pPr>
-    </w:p>
-    <w:p>
-      <w:pPr>
-        <w:rPr>
-          <w:b/>
-          <w:sz w:val="28"/>
-          <w:szCs w:val="28"/>
-        </w:rPr>
-      </w:pPr>
-    </w:p>
-    <w:p>
-      <w:pPr>
-        <w:rPr>
-          <w:b/>
-          <w:sz w:val="28"/>
-          <w:szCs w:val="28"/>
-        </w:rPr>
-      </w:pPr>
-      <w:r>
-        <w:rPr>
-          <w:noProof/>
-        </w:rPr>
-        <w:drawing>
-          <wp:inline distT="0" distB="0" distL="0" distR="0" wp14:anchorId="4E5D7E4D" wp14:editId="493297A7">
-            <wp:extent cx="5943600" cy="3125470"/>
-            <wp:effectExtent l="0" t="0" r="0" b="0"/>
-            <wp:docPr id="14" name="Picture 14"/>
             <wp:cNvGraphicFramePr>
               <a:graphicFrameLocks xmlns:a="http://schemas.openxmlformats.org/drawingml/2006/main" noChangeAspect="1"/>
             </wp:cNvGraphicFramePr>
@@ -2173,7 +2106,7 @@
                   <pic:spPr>
                     <a:xfrm>
                       <a:off x="0" y="0"/>
-                      <a:ext cx="5943600" cy="3125470"/>
+                      <a:ext cx="5943600" cy="2787015"/>
                     </a:xfrm>
                     <a:prstGeom prst="rect">
                       <a:avLst/>
@@ -2203,16 +2136,24 @@
           <w:szCs w:val="28"/>
         </w:rPr>
       </w:pPr>
+    </w:p>
+    <w:p>
+      <w:pPr>
+        <w:rPr>
+          <w:b/>
+          <w:sz w:val="28"/>
+          <w:szCs w:val="28"/>
+        </w:rPr>
+      </w:pPr>
       <w:r>
         <w:rPr>
           <w:noProof/>
         </w:rPr>
-        <w:lastRenderedPageBreak/>
         <w:drawing>
-          <wp:inline distT="0" distB="0" distL="0" distR="0" wp14:anchorId="3F70CF97" wp14:editId="19D9ADBB">
-            <wp:extent cx="5943600" cy="3258185"/>
+          <wp:inline distT="0" distB="0" distL="0" distR="0" wp14:anchorId="4E5D7E4D" wp14:editId="493297A7">
+            <wp:extent cx="5943600" cy="3125470"/>
             <wp:effectExtent l="0" t="0" r="0" b="0"/>
-            <wp:docPr id="15" name="Picture 15"/>
+            <wp:docPr id="14" name="Picture 14"/>
             <wp:cNvGraphicFramePr>
               <a:graphicFrameLocks xmlns:a="http://schemas.openxmlformats.org/drawingml/2006/main" noChangeAspect="1"/>
             </wp:cNvGraphicFramePr>
@@ -2232,7 +2173,7 @@
                   <pic:spPr>
                     <a:xfrm>
                       <a:off x="0" y="0"/>
-                      <a:ext cx="5943600" cy="3258185"/>
+                      <a:ext cx="5943600" cy="3125470"/>
                     </a:xfrm>
                     <a:prstGeom prst="rect">
                       <a:avLst/>
@@ -2266,11 +2207,12 @@
         <w:rPr>
           <w:noProof/>
         </w:rPr>
+        <w:lastRenderedPageBreak/>
         <w:drawing>
-          <wp:inline distT="0" distB="0" distL="0" distR="0" wp14:anchorId="6258AA73" wp14:editId="1398E491">
-            <wp:extent cx="5943600" cy="3231515"/>
-            <wp:effectExtent l="0" t="0" r="0" b="6985"/>
-            <wp:docPr id="16" name="Picture 16"/>
+          <wp:inline distT="0" distB="0" distL="0" distR="0" wp14:anchorId="3F70CF97" wp14:editId="19D9ADBB">
+            <wp:extent cx="5943600" cy="3258185"/>
+            <wp:effectExtent l="0" t="0" r="0" b="0"/>
+            <wp:docPr id="15" name="Picture 15"/>
             <wp:cNvGraphicFramePr>
               <a:graphicFrameLocks xmlns:a="http://schemas.openxmlformats.org/drawingml/2006/main" noChangeAspect="1"/>
             </wp:cNvGraphicFramePr>
@@ -2290,7 +2232,7 @@
                   <pic:spPr>
                     <a:xfrm>
                       <a:off x="0" y="0"/>
-                      <a:ext cx="5943600" cy="3231515"/>
+                      <a:ext cx="5943600" cy="3258185"/>
                     </a:xfrm>
                     <a:prstGeom prst="rect">
                       <a:avLst/>
@@ -2324,12 +2266,11 @@
         <w:rPr>
           <w:noProof/>
         </w:rPr>
-        <w:lastRenderedPageBreak/>
         <w:drawing>
-          <wp:inline distT="0" distB="0" distL="0" distR="0" wp14:anchorId="775BDF22" wp14:editId="6F9C34D2">
-            <wp:extent cx="5943600" cy="2969895"/>
-            <wp:effectExtent l="0" t="0" r="0" b="1905"/>
-            <wp:docPr id="17" name="Picture 17"/>
+          <wp:inline distT="0" distB="0" distL="0" distR="0" wp14:anchorId="6258AA73" wp14:editId="1398E491">
+            <wp:extent cx="5943600" cy="3231515"/>
+            <wp:effectExtent l="0" t="0" r="0" b="6985"/>
+            <wp:docPr id="16" name="Picture 16"/>
             <wp:cNvGraphicFramePr>
               <a:graphicFrameLocks xmlns:a="http://schemas.openxmlformats.org/drawingml/2006/main" noChangeAspect="1"/>
             </wp:cNvGraphicFramePr>
@@ -2349,7 +2290,7 @@
                   <pic:spPr>
                     <a:xfrm>
                       <a:off x="0" y="0"/>
-                      <a:ext cx="5943600" cy="2969895"/>
+                      <a:ext cx="5943600" cy="3231515"/>
                     </a:xfrm>
                     <a:prstGeom prst="rect">
                       <a:avLst/>
@@ -2381,30 +2322,14 @@
       </w:pPr>
       <w:r>
         <w:rPr>
-          <w:b/>
-          <w:sz w:val="28"/>
-          <w:szCs w:val="28"/>
-        </w:rPr>
-        <w:t>Pod Manifest file:</w:t>
-      </w:r>
-    </w:p>
-    <w:p>
-      <w:pPr>
-        <w:rPr>
-          <w:b/>
-          <w:sz w:val="28"/>
-          <w:szCs w:val="28"/>
-        </w:rPr>
-      </w:pPr>
-      <w:r>
-        <w:rPr>
           <w:noProof/>
         </w:rPr>
+        <w:lastRenderedPageBreak/>
         <w:drawing>
-          <wp:inline distT="0" distB="0" distL="0" distR="0" wp14:anchorId="69E58422" wp14:editId="478AF069">
-            <wp:extent cx="5943600" cy="3283585"/>
-            <wp:effectExtent l="0" t="0" r="0" b="0"/>
-            <wp:docPr id="18" name="Picture 18"/>
+          <wp:inline distT="0" distB="0" distL="0" distR="0" wp14:anchorId="775BDF22" wp14:editId="6F9C34D2">
+            <wp:extent cx="5943600" cy="2969895"/>
+            <wp:effectExtent l="0" t="0" r="0" b="1905"/>
+            <wp:docPr id="17" name="Picture 17"/>
             <wp:cNvGraphicFramePr>
               <a:graphicFrameLocks xmlns:a="http://schemas.openxmlformats.org/drawingml/2006/main" noChangeAspect="1"/>
             </wp:cNvGraphicFramePr>
@@ -2424,7 +2349,7 @@
                   <pic:spPr>
                     <a:xfrm>
                       <a:off x="0" y="0"/>
-                      <a:ext cx="5943600" cy="3283585"/>
+                      <a:ext cx="5943600" cy="2969895"/>
                     </a:xfrm>
                     <a:prstGeom prst="rect">
                       <a:avLst/>
@@ -2456,14 +2381,30 @@
       </w:pPr>
       <w:r>
         <w:rPr>
+          <w:b/>
+          <w:sz w:val="28"/>
+          <w:szCs w:val="28"/>
+        </w:rPr>
+        <w:t>Pod Manifest file:</w:t>
+      </w:r>
+    </w:p>
+    <w:p>
+      <w:pPr>
+        <w:rPr>
+          <w:b/>
+          <w:sz w:val="28"/>
+          <w:szCs w:val="28"/>
+        </w:rPr>
+      </w:pPr>
+      <w:r>
+        <w:rPr>
           <w:noProof/>
         </w:rPr>
-        <w:lastRenderedPageBreak/>
         <w:drawing>
-          <wp:inline distT="0" distB="0" distL="0" distR="0" wp14:anchorId="0B012EFE" wp14:editId="15A8064F">
-            <wp:extent cx="5943600" cy="2847340"/>
+          <wp:inline distT="0" distB="0" distL="0" distR="0" wp14:anchorId="69E58422" wp14:editId="478AF069">
+            <wp:extent cx="5943600" cy="3283585"/>
             <wp:effectExtent l="0" t="0" r="0" b="0"/>
-            <wp:docPr id="19" name="Picture 19"/>
+            <wp:docPr id="18" name="Picture 18"/>
             <wp:cNvGraphicFramePr>
               <a:graphicFrameLocks xmlns:a="http://schemas.openxmlformats.org/drawingml/2006/main" noChangeAspect="1"/>
             </wp:cNvGraphicFramePr>
@@ -2483,7 +2424,7 @@
                   <pic:spPr>
                     <a:xfrm>
                       <a:off x="0" y="0"/>
-                      <a:ext cx="5943600" cy="2847340"/>
+                      <a:ext cx="5943600" cy="3283585"/>
                     </a:xfrm>
                     <a:prstGeom prst="rect">
                       <a:avLst/>
@@ -2517,11 +2458,12 @@
         <w:rPr>
           <w:noProof/>
         </w:rPr>
+        <w:lastRenderedPageBreak/>
         <w:drawing>
-          <wp:inline distT="0" distB="0" distL="0" distR="0" wp14:anchorId="0FDD5401" wp14:editId="6DED872D">
-            <wp:extent cx="5943600" cy="3371215"/>
-            <wp:effectExtent l="0" t="0" r="0" b="635"/>
-            <wp:docPr id="20" name="Picture 20"/>
+          <wp:inline distT="0" distB="0" distL="0" distR="0" wp14:anchorId="0B012EFE" wp14:editId="15A8064F">
+            <wp:extent cx="5943600" cy="2847340"/>
+            <wp:effectExtent l="0" t="0" r="0" b="0"/>
+            <wp:docPr id="19" name="Picture 19"/>
             <wp:cNvGraphicFramePr>
               <a:graphicFrameLocks xmlns:a="http://schemas.openxmlformats.org/drawingml/2006/main" noChangeAspect="1"/>
             </wp:cNvGraphicFramePr>
@@ -2541,7 +2483,7 @@
                   <pic:spPr>
                     <a:xfrm>
                       <a:off x="0" y="0"/>
-                      <a:ext cx="5943600" cy="3371215"/>
+                      <a:ext cx="5943600" cy="2847340"/>
                     </a:xfrm>
                     <a:prstGeom prst="rect">
                       <a:avLst/>
@@ -2575,12 +2517,11 @@
         <w:rPr>
           <w:noProof/>
         </w:rPr>
-        <w:lastRenderedPageBreak/>
         <w:drawing>
-          <wp:inline distT="0" distB="0" distL="0" distR="0" wp14:anchorId="66923B8C" wp14:editId="3AD51A7A">
-            <wp:extent cx="5943600" cy="3142615"/>
+          <wp:inline distT="0" distB="0" distL="0" distR="0" wp14:anchorId="0FDD5401" wp14:editId="6DED872D">
+            <wp:extent cx="5943600" cy="3371215"/>
             <wp:effectExtent l="0" t="0" r="0" b="635"/>
-            <wp:docPr id="21" name="Picture 21"/>
+            <wp:docPr id="20" name="Picture 20"/>
             <wp:cNvGraphicFramePr>
               <a:graphicFrameLocks xmlns:a="http://schemas.openxmlformats.org/drawingml/2006/main" noChangeAspect="1"/>
             </wp:cNvGraphicFramePr>
@@ -2600,6 +2541,65 @@
                   <pic:spPr>
                     <a:xfrm>
                       <a:off x="0" y="0"/>
+                      <a:ext cx="5943600" cy="3371215"/>
+                    </a:xfrm>
+                    <a:prstGeom prst="rect">
+                      <a:avLst/>
+                    </a:prstGeom>
+                  </pic:spPr>
+                </pic:pic>
+              </a:graphicData>
+            </a:graphic>
+          </wp:inline>
+        </w:drawing>
+      </w:r>
+    </w:p>
+    <w:p>
+      <w:pPr>
+        <w:rPr>
+          <w:b/>
+          <w:sz w:val="28"/>
+          <w:szCs w:val="28"/>
+        </w:rPr>
+      </w:pPr>
+    </w:p>
+    <w:p>
+      <w:pPr>
+        <w:rPr>
+          <w:b/>
+          <w:sz w:val="28"/>
+          <w:szCs w:val="28"/>
+        </w:rPr>
+      </w:pPr>
+      <w:r>
+        <w:rPr>
+          <w:noProof/>
+        </w:rPr>
+        <w:lastRenderedPageBreak/>
+        <w:drawing>
+          <wp:inline distT="0" distB="0" distL="0" distR="0" wp14:anchorId="66923B8C" wp14:editId="3AD51A7A">
+            <wp:extent cx="5943600" cy="3142615"/>
+            <wp:effectExtent l="0" t="0" r="0" b="635"/>
+            <wp:docPr id="21" name="Picture 21"/>
+            <wp:cNvGraphicFramePr>
+              <a:graphicFrameLocks xmlns:a="http://schemas.openxmlformats.org/drawingml/2006/main" noChangeAspect="1"/>
+            </wp:cNvGraphicFramePr>
+            <a:graphic xmlns:a="http://schemas.openxmlformats.org/drawingml/2006/main">
+              <a:graphicData uri="http://schemas.openxmlformats.org/drawingml/2006/picture">
+                <pic:pic xmlns:pic="http://schemas.openxmlformats.org/drawingml/2006/picture">
+                  <pic:nvPicPr>
+                    <pic:cNvPr id="1" name=""/>
+                    <pic:cNvPicPr/>
+                  </pic:nvPicPr>
+                  <pic:blipFill>
+                    <a:blip r:embed="rId15"/>
+                    <a:stretch>
+                      <a:fillRect/>
+                    </a:stretch>
+                  </pic:blipFill>
+                  <pic:spPr>
+                    <a:xfrm>
+                      <a:off x="0" y="0"/>
                       <a:ext cx="5943600" cy="3142615"/>
                     </a:xfrm>
                     <a:prstGeom prst="rect">
@@ -2612,9 +2612,1191 @@
           </wp:inline>
         </w:drawing>
       </w:r>
+    </w:p>
+    <w:p>
+      <w:pPr>
+        <w:rPr>
+          <w:b/>
+          <w:sz w:val="28"/>
+          <w:szCs w:val="28"/>
+        </w:rPr>
+      </w:pPr>
+    </w:p>
+    <w:p>
+      <w:pPr>
+        <w:rPr>
+          <w:b/>
+          <w:sz w:val="28"/>
+          <w:szCs w:val="28"/>
+        </w:rPr>
+      </w:pPr>
+      <w:r>
+        <w:rPr>
+          <w:b/>
+          <w:sz w:val="28"/>
+          <w:szCs w:val="28"/>
+        </w:rPr>
+        <w:t>**************************************************</w:t>
+      </w:r>
+    </w:p>
+    <w:p>
+      <w:pPr>
+        <w:pBdr>
+          <w:bottom w:val="dotted" w:sz="24" w:space="1" w:color="auto"/>
+        </w:pBdr>
+        <w:rPr>
+          <w:b/>
+          <w:sz w:val="28"/>
+          <w:szCs w:val="28"/>
+        </w:rPr>
+      </w:pPr>
+      <w:r>
+        <w:rPr>
+          <w:b/>
+          <w:sz w:val="28"/>
+          <w:szCs w:val="28"/>
+        </w:rPr>
+        <w:t>Demo:</w:t>
+      </w:r>
+    </w:p>
+    <w:p/>
+    <w:p>
+      <w:r>
+        <w:t xml:space="preserve"># 1.  </w:t>
+      </w:r>
+      <w:hyperlink r:id="rId16" w:history="1">
+        <w:r>
+          <w:rPr>
+            <w:rStyle w:val="Hyperlink"/>
+          </w:rPr>
+          <w:t>https://labs.play-with-k8s.com/</w:t>
+        </w:r>
+      </w:hyperlink>
+    </w:p>
+    <w:p>
+      <w:r>
+        <w:t xml:space="preserve"># </w:t>
+      </w:r>
+      <w:proofErr w:type="spellStart"/>
+      <w:r>
+        <w:t>nginx-pod.yaml</w:t>
+      </w:r>
+      <w:proofErr w:type="spellEnd"/>
+    </w:p>
+    <w:p>
+      <w:r>
+        <w:t xml:space="preserve"> </w:t>
+      </w:r>
+      <w:r>
+        <w:t>---</w:t>
+      </w:r>
+    </w:p>
+    <w:p>
+      <w:proofErr w:type="spellStart"/>
+      <w:proofErr w:type="gramStart"/>
+      <w:r>
+        <w:t>apiVersion</w:t>
+      </w:r>
+      <w:proofErr w:type="spellEnd"/>
+      <w:proofErr w:type="gramEnd"/>
+      <w:r>
+        <w:t>: v1</w:t>
+      </w:r>
+    </w:p>
+    <w:p>
+      <w:proofErr w:type="gramStart"/>
+      <w:r>
+        <w:t>kind</w:t>
+      </w:r>
+      <w:proofErr w:type="gramEnd"/>
+      <w:r>
+        <w:t>: Pod</w:t>
+      </w:r>
+    </w:p>
+    <w:p>
+      <w:proofErr w:type="gramStart"/>
+      <w:r>
+        <w:t>metadata</w:t>
+      </w:r>
+      <w:proofErr w:type="gramEnd"/>
+      <w:r>
+        <w:t>:</w:t>
+      </w:r>
+    </w:p>
+    <w:p>
+      <w:r>
+        <w:t xml:space="preserve">  </w:t>
+      </w:r>
+      <w:proofErr w:type="gramStart"/>
+      <w:r>
+        <w:t>labels</w:t>
+      </w:r>
+      <w:proofErr w:type="gramEnd"/>
+      <w:r>
+        <w:t>:</w:t>
+      </w:r>
+    </w:p>
+    <w:p>
+      <w:r>
+        <w:t xml:space="preserve">    </w:t>
+      </w:r>
+      <w:proofErr w:type="gramStart"/>
+      <w:r>
+        <w:t>app</w:t>
+      </w:r>
+      <w:proofErr w:type="gramEnd"/>
+      <w:r>
+        <w:t xml:space="preserve">: </w:t>
+      </w:r>
+      <w:proofErr w:type="spellStart"/>
+      <w:r>
+        <w:t>nginx</w:t>
+      </w:r>
+      <w:proofErr w:type="spellEnd"/>
+    </w:p>
+    <w:p>
+      <w:r>
+        <w:t xml:space="preserve">    </w:t>
+      </w:r>
+      <w:proofErr w:type="gramStart"/>
+      <w:r>
+        <w:t>tier</w:t>
+      </w:r>
+      <w:proofErr w:type="gramEnd"/>
+      <w:r>
+        <w:t>: dev</w:t>
+      </w:r>
+    </w:p>
+    <w:p>
+      <w:r>
+        <w:t xml:space="preserve">  </w:t>
+      </w:r>
+      <w:proofErr w:type="gramStart"/>
+      <w:r>
+        <w:t>name</w:t>
+      </w:r>
+      <w:proofErr w:type="gramEnd"/>
+      <w:r>
+        <w:t xml:space="preserve">: </w:t>
+      </w:r>
+      <w:proofErr w:type="spellStart"/>
+      <w:r>
+        <w:t>nginx</w:t>
+      </w:r>
+      <w:proofErr w:type="spellEnd"/>
+      <w:r>
+        <w:t>-Pod</w:t>
+      </w:r>
+    </w:p>
+    <w:p>
+      <w:proofErr w:type="gramStart"/>
+      <w:r>
+        <w:t>spec</w:t>
+      </w:r>
+      <w:proofErr w:type="gramEnd"/>
+      <w:r>
+        <w:t>:</w:t>
+      </w:r>
+    </w:p>
+    <w:p>
+      <w:r>
+        <w:t xml:space="preserve">  </w:t>
+      </w:r>
+      <w:proofErr w:type="gramStart"/>
+      <w:r>
+        <w:t>containers</w:t>
+      </w:r>
+      <w:proofErr w:type="gramEnd"/>
+      <w:r>
+        <w:t>:</w:t>
+      </w:r>
+    </w:p>
+    <w:p>
+      <w:r>
+        <w:t xml:space="preserve">    -</w:t>
+      </w:r>
+    </w:p>
+    <w:p>
+      <w:r>
+        <w:lastRenderedPageBreak/>
+        <w:t xml:space="preserve">      </w:t>
+      </w:r>
+      <w:proofErr w:type="gramStart"/>
+      <w:r>
+        <w:t>image</w:t>
+      </w:r>
+      <w:proofErr w:type="gramEnd"/>
+      <w:r>
+        <w:t xml:space="preserve">: </w:t>
+      </w:r>
+      <w:proofErr w:type="spellStart"/>
+      <w:r>
+        <w:t>nginx</w:t>
+      </w:r>
+      <w:proofErr w:type="spellEnd"/>
+    </w:p>
+    <w:p>
+      <w:r>
+        <w:t xml:space="preserve">      </w:t>
+      </w:r>
+      <w:proofErr w:type="gramStart"/>
+      <w:r>
+        <w:t>name</w:t>
+      </w:r>
+      <w:proofErr w:type="gramEnd"/>
+      <w:r>
+        <w:t xml:space="preserve">: </w:t>
+      </w:r>
+      <w:proofErr w:type="spellStart"/>
+      <w:r>
+        <w:t>nginx</w:t>
+      </w:r>
+      <w:proofErr w:type="spellEnd"/>
+      <w:r>
+        <w:t>-container</w:t>
+      </w:r>
+    </w:p>
+    <w:p>
+      <w:r>
+        <w:t xml:space="preserve"> </w:t>
+      </w:r>
+      <w:r>
+        <w:tab/>
+      </w:r>
+    </w:p>
+    <w:p>
+      <w:proofErr w:type="spellStart"/>
+      <w:proofErr w:type="gramStart"/>
+      <w:r>
+        <w:rPr>
+          <w:b/>
+        </w:rPr>
+        <w:t>apiVersion</w:t>
+      </w:r>
+      <w:proofErr w:type="spellEnd"/>
+      <w:proofErr w:type="gramEnd"/>
+      <w:r>
+        <w:t xml:space="preserve"> – It defines the version number which kubernetes object belongs to</w:t>
+      </w:r>
+    </w:p>
+    <w:p>
+      <w:proofErr w:type="gramStart"/>
+      <w:r>
+        <w:rPr>
+          <w:b/>
+        </w:rPr>
+        <w:t>kind</w:t>
+      </w:r>
+      <w:proofErr w:type="gramEnd"/>
+      <w:r>
+        <w:rPr>
+          <w:b/>
+        </w:rPr>
+        <w:t xml:space="preserve">: </w:t>
+      </w:r>
+      <w:r>
+        <w:t xml:space="preserve">what is this kind of object we are creating. </w:t>
+      </w:r>
+      <w:proofErr w:type="spellStart"/>
+      <w:r>
+        <w:t>Eg</w:t>
+      </w:r>
+      <w:proofErr w:type="spellEnd"/>
+      <w:r>
+        <w:t>: pod</w:t>
+      </w:r>
+      <w:proofErr w:type="gramStart"/>
+      <w:r>
+        <w:t>..</w:t>
+      </w:r>
+      <w:proofErr w:type="gramEnd"/>
+      <w:r>
+        <w:t xml:space="preserve"> </w:t>
+      </w:r>
+      <w:proofErr w:type="gramStart"/>
+      <w:r>
+        <w:t>etc</w:t>
+      </w:r>
+      <w:proofErr w:type="gramEnd"/>
+    </w:p>
+    <w:p>
+      <w:proofErr w:type="gramStart"/>
+      <w:r>
+        <w:rPr>
+          <w:b/>
+        </w:rPr>
+        <w:t>metadata</w:t>
+      </w:r>
+      <w:proofErr w:type="gramEnd"/>
+      <w:r>
+        <w:rPr>
+          <w:b/>
+        </w:rPr>
+        <w:t>:</w:t>
+      </w:r>
+      <w:r>
+        <w:rPr>
+          <w:b/>
+        </w:rPr>
+        <w:t xml:space="preserve"> </w:t>
+      </w:r>
+      <w:r>
+        <w:t xml:space="preserve">It consist of two fields. 1. Name 2. </w:t>
+      </w:r>
+      <w:proofErr w:type="spellStart"/>
+      <w:r>
+        <w:t>Lables</w:t>
+      </w:r>
+      <w:proofErr w:type="spellEnd"/>
+      <w:r>
+        <w:t xml:space="preserve"> </w:t>
+      </w:r>
+    </w:p>
+    <w:p>
+      <w:pPr>
+        <w:pStyle w:val="ListParagraph"/>
+        <w:numPr>
+          <w:ilvl w:val="0"/>
+          <w:numId w:val="1"/>
+        </w:numPr>
+      </w:pPr>
+      <w:r>
+        <w:rPr>
+          <w:b/>
+        </w:rPr>
+        <w:t>Name</w:t>
+      </w:r>
+      <w:r>
+        <w:t>: name of the pod</w:t>
+      </w:r>
+    </w:p>
+    <w:p>
+      <w:pPr>
+        <w:pStyle w:val="ListParagraph"/>
+        <w:numPr>
+          <w:ilvl w:val="0"/>
+          <w:numId w:val="1"/>
+        </w:numPr>
+      </w:pPr>
+      <w:r>
+        <w:rPr>
+          <w:b/>
+        </w:rPr>
+        <w:t>Labels</w:t>
+      </w:r>
+      <w:r>
+        <w:t>: These are used to logically group all related pods for displaying and managing. It helps in filtering and organizing</w:t>
+      </w:r>
+    </w:p>
+    <w:p>
+      <w:pPr>
+        <w:pStyle w:val="ListParagraph"/>
+        <w:numPr>
+          <w:ilvl w:val="0"/>
+          <w:numId w:val="1"/>
+        </w:numPr>
+      </w:pPr>
+      <w:r>
+        <w:t xml:space="preserve">It is an optional field. </w:t>
+      </w:r>
+    </w:p>
+    <w:p>
+      <w:pPr>
+        <w:pStyle w:val="ListParagraph"/>
+        <w:numPr>
+          <w:ilvl w:val="0"/>
+          <w:numId w:val="1"/>
+        </w:numPr>
+      </w:pPr>
+      <w:r>
+        <w:t>My recommendation is to define labels always</w:t>
+      </w:r>
+    </w:p>
+    <w:p>
+      <w:pPr>
+        <w:rPr>
+          <w:b/>
+        </w:rPr>
+      </w:pPr>
+      <w:r>
+        <w:rPr>
+          <w:b/>
+        </w:rPr>
+        <w:t xml:space="preserve">Spec: </w:t>
+      </w:r>
+      <w:r>
+        <w:rPr>
+          <w:b/>
+        </w:rPr>
+        <w:t xml:space="preserve"> Pod is like a wrapper around the container, pod can have multiple containers</w:t>
+      </w:r>
+      <w:r>
+        <w:rPr>
+          <w:b/>
+        </w:rPr>
+        <w:t xml:space="preserve">. We can give environment variables, port numbers, name, </w:t>
+      </w:r>
+      <w:proofErr w:type="gramStart"/>
+      <w:r>
+        <w:rPr>
+          <w:b/>
+        </w:rPr>
+        <w:t>image</w:t>
+      </w:r>
+      <w:proofErr w:type="gramEnd"/>
+      <w:r>
+        <w:rPr>
+          <w:b/>
+        </w:rPr>
+        <w:t xml:space="preserve">. </w:t>
+      </w:r>
+    </w:p>
+    <w:p>
+      <w:proofErr w:type="spellStart"/>
+      <w:r>
+        <w:rPr>
+          <w:b/>
+        </w:rPr>
+        <w:t>Eg</w:t>
+      </w:r>
+      <w:proofErr w:type="spellEnd"/>
+      <w:r>
+        <w:rPr>
+          <w:b/>
+        </w:rPr>
+        <w:t xml:space="preserve">: </w:t>
+      </w:r>
+      <w:r>
+        <w:t xml:space="preserve"> In the above example, we are downloading the image on the docker hub and provide the name of the container</w:t>
+      </w:r>
+    </w:p>
+    <w:p/>
+    <w:p>
+      <w:pPr>
+        <w:rPr>
+          <w:b/>
+        </w:rPr>
+      </w:pPr>
+      <w:r>
+        <w:t xml:space="preserve"># 2. </w:t>
+      </w:r>
+      <w:r>
+        <w:rPr>
+          <w:b/>
+        </w:rPr>
+        <w:t>Create and Display Pod</w:t>
+      </w:r>
+    </w:p>
+    <w:p>
+      <w:proofErr w:type="gramStart"/>
+      <w:r>
+        <w:rPr>
+          <w:b/>
+        </w:rPr>
+        <w:t>k</w:t>
+      </w:r>
+      <w:r>
+        <w:rPr>
+          <w:b/>
+        </w:rPr>
+        <w:t>ubectl</w:t>
+      </w:r>
+      <w:proofErr w:type="gramEnd"/>
+      <w:r>
+        <w:rPr>
+          <w:b/>
+        </w:rPr>
+        <w:t xml:space="preserve"> create if </w:t>
+      </w:r>
+      <w:proofErr w:type="spellStart"/>
+      <w:r>
+        <w:rPr>
+          <w:b/>
+        </w:rPr>
+        <w:t>nginx-pod.yaml</w:t>
+      </w:r>
+      <w:proofErr w:type="spellEnd"/>
+      <w:r>
+        <w:rPr>
+          <w:b/>
+        </w:rPr>
+        <w:t xml:space="preserve"> – </w:t>
+      </w:r>
+      <w:r>
+        <w:t xml:space="preserve">create pod by using </w:t>
+      </w:r>
+      <w:r>
+        <w:t>this command</w:t>
+      </w:r>
+    </w:p>
+    <w:p>
+      <w:proofErr w:type="gramStart"/>
+      <w:r>
+        <w:rPr>
+          <w:b/>
+        </w:rPr>
+        <w:t>k</w:t>
+      </w:r>
+      <w:r>
+        <w:rPr>
+          <w:b/>
+        </w:rPr>
+        <w:t>ubectl</w:t>
+      </w:r>
+      <w:proofErr w:type="gramEnd"/>
+      <w:r>
+        <w:rPr>
+          <w:b/>
+        </w:rPr>
+        <w:t xml:space="preserve"> get pod</w:t>
+      </w:r>
+      <w:r>
+        <w:rPr>
+          <w:b/>
+        </w:rPr>
+        <w:t xml:space="preserve"> - </w:t>
+      </w:r>
+      <w:r>
+        <w:t xml:space="preserve"> list the pods </w:t>
+      </w:r>
+    </w:p>
+    <w:p>
+      <w:proofErr w:type="gramStart"/>
+      <w:r>
+        <w:rPr>
+          <w:b/>
+        </w:rPr>
+        <w:t>k</w:t>
+      </w:r>
+      <w:r>
+        <w:rPr>
+          <w:b/>
+        </w:rPr>
+        <w:t>ubectl</w:t>
+      </w:r>
+      <w:proofErr w:type="gramEnd"/>
+      <w:r>
+        <w:rPr>
+          <w:b/>
+        </w:rPr>
+        <w:t xml:space="preserve"> get pod –o wide</w:t>
+      </w:r>
+      <w:r>
+        <w:rPr>
+          <w:b/>
+        </w:rPr>
+        <w:t xml:space="preserve"> - </w:t>
+      </w:r>
+      <w:r>
+        <w:t xml:space="preserve"> list the pods using –o option</w:t>
+      </w:r>
+    </w:p>
+    <w:p>
+      <w:proofErr w:type="gramStart"/>
+      <w:r>
+        <w:rPr>
+          <w:b/>
+        </w:rPr>
+        <w:t>k</w:t>
+      </w:r>
+      <w:r>
+        <w:rPr>
+          <w:b/>
+        </w:rPr>
+        <w:t>ubectl</w:t>
+      </w:r>
+      <w:proofErr w:type="gramEnd"/>
+      <w:r>
+        <w:rPr>
+          <w:b/>
+        </w:rPr>
+        <w:t xml:space="preserve"> get pod </w:t>
+      </w:r>
+      <w:proofErr w:type="spellStart"/>
+      <w:r>
+        <w:rPr>
+          <w:b/>
+        </w:rPr>
+        <w:t>nginx</w:t>
+      </w:r>
+      <w:proofErr w:type="spellEnd"/>
+      <w:r>
+        <w:rPr>
+          <w:b/>
+        </w:rPr>
+        <w:t xml:space="preserve">-pod –o </w:t>
+      </w:r>
+      <w:proofErr w:type="spellStart"/>
+      <w:r>
+        <w:rPr>
+          <w:b/>
+        </w:rPr>
+        <w:t>yaml</w:t>
+      </w:r>
+      <w:proofErr w:type="spellEnd"/>
+      <w:r>
+        <w:rPr>
+          <w:b/>
+        </w:rPr>
+        <w:t xml:space="preserve"> - </w:t>
+      </w:r>
+      <w:r>
+        <w:t xml:space="preserve"> it displays the pod configuration in </w:t>
+      </w:r>
+      <w:proofErr w:type="spellStart"/>
+      <w:r>
+        <w:t>yaml</w:t>
+      </w:r>
+      <w:proofErr w:type="spellEnd"/>
+      <w:r>
+        <w:t xml:space="preserve"> format</w:t>
+      </w:r>
+    </w:p>
+    <w:p>
+      <w:proofErr w:type="gramStart"/>
+      <w:r>
+        <w:rPr>
+          <w:b/>
+        </w:rPr>
+        <w:t>k</w:t>
+      </w:r>
+      <w:r>
+        <w:rPr>
+          <w:b/>
+        </w:rPr>
+        <w:t>ubectl</w:t>
+      </w:r>
+      <w:proofErr w:type="gramEnd"/>
+      <w:r>
+        <w:rPr>
+          <w:b/>
+        </w:rPr>
+        <w:t xml:space="preserve"> describe pod </w:t>
+      </w:r>
+      <w:proofErr w:type="spellStart"/>
+      <w:r>
+        <w:rPr>
+          <w:b/>
+        </w:rPr>
+        <w:t>nginx</w:t>
+      </w:r>
+      <w:proofErr w:type="spellEnd"/>
+      <w:r>
+        <w:rPr>
+          <w:b/>
+        </w:rPr>
+        <w:t>-pod</w:t>
+      </w:r>
+      <w:r>
+        <w:rPr>
+          <w:b/>
+        </w:rPr>
+        <w:t xml:space="preserve"> - </w:t>
+      </w:r>
+      <w:r>
+        <w:t xml:space="preserve"> provide the complete details of the pod</w:t>
+      </w:r>
+    </w:p>
+    <w:p/>
+    <w:p>
+      <w:r>
+        <w:t xml:space="preserve"># 3.  Test &amp; Delete </w:t>
+      </w:r>
+    </w:p>
+    <w:p>
+      <w:r>
+        <w:t xml:space="preserve"># </w:t>
+      </w:r>
+      <w:proofErr w:type="gramStart"/>
+      <w:r>
+        <w:t>To</w:t>
+      </w:r>
+      <w:proofErr w:type="gramEnd"/>
+      <w:r>
+        <w:t xml:space="preserve"> get inside the pod</w:t>
+      </w:r>
+    </w:p>
+    <w:p>
+      <w:pPr>
+        <w:rPr>
+          <w:b/>
+        </w:rPr>
+      </w:pPr>
+      <w:proofErr w:type="gramStart"/>
+      <w:r>
+        <w:rPr>
+          <w:b/>
+        </w:rPr>
+        <w:t>k</w:t>
+      </w:r>
+      <w:r>
+        <w:rPr>
+          <w:b/>
+        </w:rPr>
+        <w:t>ubectl</w:t>
+      </w:r>
+      <w:proofErr w:type="gramEnd"/>
+      <w:r>
+        <w:rPr>
+          <w:b/>
+        </w:rPr>
+        <w:t xml:space="preserve"> exec –it &lt;pod-name</w:t>
+      </w:r>
+      <w:r>
+        <w:rPr>
+          <w:b/>
+        </w:rPr>
+        <w:t>&gt; --</w:t>
+      </w:r>
+      <w:r>
+        <w:rPr>
+          <w:b/>
+        </w:rPr>
+        <w:t xml:space="preserve"> /bin/</w:t>
+      </w:r>
+      <w:proofErr w:type="spellStart"/>
+      <w:r>
+        <w:rPr>
+          <w:b/>
+        </w:rPr>
+        <w:t>sh</w:t>
+      </w:r>
+      <w:proofErr w:type="spellEnd"/>
+    </w:p>
+    <w:p>
+      <w:r>
+        <w:t># create Test HTML page on the pod</w:t>
+      </w:r>
+    </w:p>
+    <w:p>
+      <w:r>
+        <w:t>Cat &lt;&lt;EOF &gt; /</w:t>
+      </w:r>
+      <w:proofErr w:type="spellStart"/>
+      <w:r>
+        <w:t>usr</w:t>
+      </w:r>
+      <w:proofErr w:type="spellEnd"/>
+      <w:r>
+        <w:t>/share/</w:t>
+      </w:r>
+      <w:proofErr w:type="spellStart"/>
+      <w:r>
+        <w:t>nginx</w:t>
+      </w:r>
+      <w:proofErr w:type="spellEnd"/>
+      <w:r>
+        <w:t>/html/test.html</w:t>
+      </w:r>
+    </w:p>
+    <w:p>
+      <w:proofErr w:type="gramStart"/>
+      <w:r>
+        <w:t>&lt;!DOCTYPE</w:t>
+      </w:r>
+      <w:proofErr w:type="gramEnd"/>
+      <w:r>
+        <w:t xml:space="preserve"> html&gt;</w:t>
+      </w:r>
+    </w:p>
+    <w:p>
+      <w:r>
+        <w:t>&lt;</w:t>
+      </w:r>
+      <w:proofErr w:type="gramStart"/>
+      <w:r>
+        <w:t>html</w:t>
+      </w:r>
+      <w:proofErr w:type="gramEnd"/>
+      <w:r>
+        <w:t>&gt;</w:t>
+      </w:r>
+    </w:p>
+    <w:p>
+      <w:r>
+        <w:t>&lt;</w:t>
+      </w:r>
+      <w:proofErr w:type="gramStart"/>
+      <w:r>
+        <w:t>head</w:t>
+      </w:r>
+      <w:proofErr w:type="gramEnd"/>
+      <w:r>
+        <w:t>&gt;</w:t>
+      </w:r>
+    </w:p>
+    <w:p>
+      <w:r>
+        <w:lastRenderedPageBreak/>
+        <w:t xml:space="preserve">  &lt;</w:t>
+      </w:r>
+      <w:proofErr w:type="gramStart"/>
+      <w:r>
+        <w:t>title&gt;</w:t>
+      </w:r>
+      <w:proofErr w:type="gramEnd"/>
+      <w:r>
+        <w:t>Testing....&lt;/title&gt;</w:t>
+      </w:r>
+    </w:p>
+    <w:p>
+      <w:r>
+        <w:t>&lt;/head&gt;</w:t>
+      </w:r>
+    </w:p>
+    <w:p>
+      <w:r>
+        <w:t>&lt;</w:t>
+      </w:r>
+      <w:proofErr w:type="gramStart"/>
+      <w:r>
+        <w:t>body</w:t>
+      </w:r>
+      <w:proofErr w:type="gramEnd"/>
+      <w:r>
+        <w:t>&gt;</w:t>
+      </w:r>
+    </w:p>
+    <w:p>
+      <w:r>
+        <w:t xml:space="preserve">  &lt;h1 style="</w:t>
+      </w:r>
+      <w:proofErr w:type="gramStart"/>
+      <w:r>
+        <w:t>color:</w:t>
+      </w:r>
+      <w:proofErr w:type="gramEnd"/>
+      <w:r>
+        <w:t>(90,70,250);"&gt;Hello, Kubernetes....!&lt;/h1&gt;</w:t>
+      </w:r>
+    </w:p>
+    <w:p>
+      <w:r>
+        <w:t xml:space="preserve">  &lt;h2&gt;Congratulations, you passed :-) &lt;/h2&gt;</w:t>
+      </w:r>
+    </w:p>
+    <w:p>
+      <w:r>
+        <w:t>&lt;/body&gt;</w:t>
+      </w:r>
+    </w:p>
+    <w:p>
+      <w:r>
+        <w:t>&lt;/html&gt;</w:t>
+      </w:r>
+    </w:p>
+    <w:p>
+      <w:r>
+        <w:t>EOF</w:t>
+      </w:r>
+    </w:p>
+    <w:p>
+      <w:proofErr w:type="gramStart"/>
+      <w:r>
+        <w:t>exit</w:t>
+      </w:r>
+      <w:proofErr w:type="gramEnd"/>
+      <w:r>
+        <w:t xml:space="preserve"> </w:t>
+      </w:r>
+      <w:r>
+        <w:t xml:space="preserve"> </w:t>
+      </w:r>
+      <w:r>
+        <w:sym w:font="Wingdings" w:char="F0E0"/>
+      </w:r>
+      <w:r>
+        <w:t xml:space="preserve"> exit from pod</w:t>
+      </w:r>
+    </w:p>
+    <w:p/>
+    <w:p>
+      <w:r>
+        <w:t xml:space="preserve"># Expose the pod by using </w:t>
+      </w:r>
+      <w:proofErr w:type="spellStart"/>
+      <w:r>
+        <w:t>nodeport</w:t>
+      </w:r>
+      <w:proofErr w:type="spellEnd"/>
+      <w:r>
+        <w:t xml:space="preserve"> </w:t>
+      </w:r>
+    </w:p>
+    <w:p>
+      <w:pPr>
+        <w:rPr>
+          <w:b/>
+        </w:rPr>
+      </w:pPr>
+      <w:proofErr w:type="gramStart"/>
+      <w:r>
+        <w:rPr>
+          <w:b/>
+        </w:rPr>
+        <w:t>k</w:t>
+      </w:r>
+      <w:r>
+        <w:rPr>
+          <w:b/>
+        </w:rPr>
+        <w:t>ubectl</w:t>
+      </w:r>
+      <w:proofErr w:type="gramEnd"/>
+      <w:r>
+        <w:rPr>
+          <w:b/>
+        </w:rPr>
+        <w:t xml:space="preserve"> expose pod </w:t>
+      </w:r>
+      <w:proofErr w:type="spellStart"/>
+      <w:r>
+        <w:rPr>
+          <w:b/>
+        </w:rPr>
+        <w:t>nginx</w:t>
+      </w:r>
+      <w:proofErr w:type="spellEnd"/>
+      <w:r>
+        <w:rPr>
+          <w:b/>
+        </w:rPr>
+        <w:t xml:space="preserve">-pod </w:t>
+      </w:r>
+      <w:r>
+        <w:rPr>
+          <w:b/>
+        </w:rPr>
+        <w:t>--</w:t>
+      </w:r>
+      <w:r>
+        <w:rPr>
+          <w:b/>
+        </w:rPr>
+        <w:t>type=</w:t>
+      </w:r>
+      <w:proofErr w:type="spellStart"/>
+      <w:r>
+        <w:rPr>
+          <w:b/>
+        </w:rPr>
+        <w:t>NodePort</w:t>
+      </w:r>
+      <w:proofErr w:type="spellEnd"/>
+      <w:r>
+        <w:rPr>
+          <w:b/>
+        </w:rPr>
+        <w:t xml:space="preserve"> </w:t>
+      </w:r>
+      <w:r>
+        <w:rPr>
+          <w:b/>
+        </w:rPr>
+        <w:t xml:space="preserve"> --</w:t>
+      </w:r>
+      <w:r>
+        <w:rPr>
+          <w:b/>
+        </w:rPr>
+        <w:t>port=80</w:t>
+      </w:r>
+    </w:p>
+    <w:p>
+      <w:r>
+        <w:t xml:space="preserve"> # Command to display the expose details </w:t>
+      </w:r>
+    </w:p>
+    <w:p>
+      <w:pPr>
+        <w:rPr>
+          <w:b/>
+        </w:rPr>
+      </w:pPr>
+      <w:proofErr w:type="gramStart"/>
+      <w:r>
+        <w:rPr>
+          <w:b/>
+        </w:rPr>
+        <w:t>k</w:t>
+      </w:r>
+      <w:r>
+        <w:rPr>
+          <w:b/>
+        </w:rPr>
+        <w:t>ubectl</w:t>
+      </w:r>
+      <w:proofErr w:type="gramEnd"/>
+      <w:r>
+        <w:rPr>
+          <w:b/>
+        </w:rPr>
+        <w:t xml:space="preserve"> describe svc </w:t>
+      </w:r>
+      <w:proofErr w:type="spellStart"/>
+      <w:r>
+        <w:rPr>
+          <w:b/>
+        </w:rPr>
+        <w:t>ngnix</w:t>
+      </w:r>
+      <w:proofErr w:type="spellEnd"/>
+      <w:r>
+        <w:rPr>
+          <w:b/>
+        </w:rPr>
+        <w:t>-pod</w:t>
+      </w:r>
+    </w:p>
+    <w:p>
+      <w:pPr>
+        <w:rPr>
+          <w:b/>
+        </w:rPr>
+      </w:pPr>
+    </w:p>
+    <w:p>
+      <w:pPr>
+        <w:rPr>
+          <w:b/>
+        </w:rPr>
+      </w:pPr>
+    </w:p>
+    <w:p>
+      <w:pPr>
+        <w:rPr>
+          <w:b/>
+        </w:rPr>
+      </w:pPr>
+      <w:r>
+        <w:rPr>
+          <w:b/>
+        </w:rPr>
+        <w:t xml:space="preserve">Test: </w:t>
+      </w:r>
+      <w:hyperlink w:history="1">
+        <w:r>
+          <w:rPr>
+            <w:rStyle w:val="Hyperlink"/>
+            <w:b/>
+          </w:rPr>
+          <w:t>http://&lt;node-IP&gt;:&lt;NodePort&gt;/test.html</w:t>
+        </w:r>
+      </w:hyperlink>
+      <w:r>
+        <w:rPr>
+          <w:b/>
+        </w:rPr>
+        <w:t xml:space="preserve"> </w:t>
+      </w:r>
+    </w:p>
+    <w:p>
+      <w:pPr>
+        <w:rPr>
+          <w:b/>
+        </w:rPr>
+      </w:pPr>
+    </w:p>
+    <w:p>
+      <w:r>
+        <w:t># Delete Pod &amp; svc</w:t>
+      </w:r>
+      <w:r>
+        <w:t xml:space="preserve"> </w:t>
+      </w:r>
+    </w:p>
+    <w:p>
+      <w:pPr>
+        <w:rPr>
+          <w:b/>
+        </w:rPr>
+      </w:pPr>
+      <w:r>
+        <w:t xml:space="preserve"> </w:t>
+      </w:r>
+      <w:r>
+        <w:rPr>
+          <w:b/>
+        </w:rPr>
+        <w:t>k</w:t>
+      </w:r>
       <w:bookmarkStart w:id="0" w:name="_GoBack"/>
       <w:bookmarkEnd w:id="0"/>
-    </w:p>
+      <w:r>
+        <w:rPr>
+          <w:b/>
+        </w:rPr>
+        <w:t>ubectl delete svc &lt;service-name&gt;</w:t>
+      </w:r>
+      <w:r>
+        <w:rPr>
+          <w:b/>
+        </w:rPr>
+        <w:t xml:space="preserve"> (</w:t>
+      </w:r>
+      <w:proofErr w:type="spellStart"/>
+      <w:r>
+        <w:rPr>
+          <w:b/>
+        </w:rPr>
+        <w:t>ngnix</w:t>
+      </w:r>
+      <w:proofErr w:type="spellEnd"/>
+      <w:r>
+        <w:rPr>
+          <w:b/>
+        </w:rPr>
+        <w:t>-pod)</w:t>
+      </w:r>
+    </w:p>
+    <w:p>
+      <w:pPr>
+        <w:rPr>
+          <w:b/>
+        </w:rPr>
+      </w:pPr>
+      <w:proofErr w:type="gramStart"/>
+      <w:r>
+        <w:rPr>
+          <w:b/>
+        </w:rPr>
+        <w:t>k</w:t>
+      </w:r>
+      <w:r>
+        <w:rPr>
+          <w:b/>
+        </w:rPr>
+        <w:t>ubectl</w:t>
+      </w:r>
+      <w:proofErr w:type="gramEnd"/>
+      <w:r>
+        <w:rPr>
+          <w:b/>
+        </w:rPr>
+        <w:t xml:space="preserve"> delete pod &lt;pod-name&gt;</w:t>
+      </w:r>
+      <w:r>
+        <w:rPr>
+          <w:b/>
+        </w:rPr>
+        <w:t xml:space="preserve"> (</w:t>
+      </w:r>
+      <w:proofErr w:type="spellStart"/>
+      <w:r>
+        <w:rPr>
+          <w:b/>
+        </w:rPr>
+        <w:t>nginx</w:t>
+      </w:r>
+      <w:proofErr w:type="spellEnd"/>
+      <w:r>
+        <w:rPr>
+          <w:b/>
+        </w:rPr>
+        <w:t>-pod)</w:t>
+      </w:r>
+    </w:p>
+    <w:p/>
     <w:sectPr>
       <w:pgSz w:w="12240" w:h="15840"/>
       <w:pgMar w:top="1440" w:right="1440" w:bottom="1440" w:left="1440" w:header="720" w:footer="720" w:gutter="0"/>
@@ -2623,6 +3805,126 @@
     </w:sectPr>
   </w:body>
 </w:document>
+</file>
+
+<file path=word/numbering.xml><?xml version="1.0" encoding="utf-8"?>
+<w:numbering xmlns:wpc="http://schemas.microsoft.com/office/word/2010/wordprocessingCanvas" xmlns:mc="http://schemas.openxmlformats.org/markup-compatibility/2006" xmlns:o="urn:schemas-microsoft-com:office:office" xmlns:r="http://schemas.openxmlformats.org/officeDocument/2006/relationships" xmlns:m="http://schemas.openxmlformats.org/officeDocument/2006/math" xmlns:v="urn:schemas-microsoft-com:vml" xmlns:wp14="http://schemas.microsoft.com/office/word/2010/wordprocessingDrawing" xmlns:wp="http://schemas.openxmlformats.org/drawingml/2006/wordprocessingDrawing" xmlns:w10="urn:schemas-microsoft-com:office:word" xmlns:w="http://schemas.openxmlformats.org/wordprocessingml/2006/main" xmlns:w14="http://schemas.microsoft.com/office/word/2010/wordml" xmlns:w15="http://schemas.microsoft.com/office/word/2012/wordml" xmlns:wpg="http://schemas.microsoft.com/office/word/2010/wordprocessingGroup" xmlns:wpi="http://schemas.microsoft.com/office/word/2010/wordprocessingInk" xmlns:wne="http://schemas.microsoft.com/office/word/2006/wordml" xmlns:wps="http://schemas.microsoft.com/office/word/2010/wordprocessingShape" mc:Ignorable="w14 w15 wp14">
+  <w:abstractNum w:abstractNumId="0" w15:restartNumberingAfterBreak="0">
+    <w:nsid w:val="3A713E36"/>
+    <w:multiLevelType w:val="hybridMultilevel"/>
+    <w:tmpl w:val="6382C66C"/>
+    <w:lvl w:ilvl="0" w:tplc="60529BA4">
+      <w:numFmt w:val="bullet"/>
+      <w:lvlText w:val="-"/>
+      <w:lvlJc w:val="left"/>
+      <w:pPr>
+        <w:ind w:left="612" w:hanging="360"/>
+      </w:pPr>
+      <w:rPr>
+        <w:rFonts w:ascii="Calibri" w:eastAsiaTheme="minorHAnsi" w:hAnsi="Calibri" w:cs="Calibri" w:hint="default"/>
+      </w:rPr>
+    </w:lvl>
+    <w:lvl w:ilvl="1" w:tplc="04090003" w:tentative="1">
+      <w:start w:val="1"/>
+      <w:numFmt w:val="bullet"/>
+      <w:lvlText w:val="o"/>
+      <w:lvlJc w:val="left"/>
+      <w:pPr>
+        <w:ind w:left="1332" w:hanging="360"/>
+      </w:pPr>
+      <w:rPr>
+        <w:rFonts w:ascii="Courier New" w:hAnsi="Courier New" w:cs="Courier New" w:hint="default"/>
+      </w:rPr>
+    </w:lvl>
+    <w:lvl w:ilvl="2" w:tplc="04090005" w:tentative="1">
+      <w:start w:val="1"/>
+      <w:numFmt w:val="bullet"/>
+      <w:lvlText w:val=""/>
+      <w:lvlJc w:val="left"/>
+      <w:pPr>
+        <w:ind w:left="2052" w:hanging="360"/>
+      </w:pPr>
+      <w:rPr>
+        <w:rFonts w:ascii="Wingdings" w:hAnsi="Wingdings" w:hint="default"/>
+      </w:rPr>
+    </w:lvl>
+    <w:lvl w:ilvl="3" w:tplc="04090001" w:tentative="1">
+      <w:start w:val="1"/>
+      <w:numFmt w:val="bullet"/>
+      <w:lvlText w:val=""/>
+      <w:lvlJc w:val="left"/>
+      <w:pPr>
+        <w:ind w:left="2772" w:hanging="360"/>
+      </w:pPr>
+      <w:rPr>
+        <w:rFonts w:ascii="Symbol" w:hAnsi="Symbol" w:hint="default"/>
+      </w:rPr>
+    </w:lvl>
+    <w:lvl w:ilvl="4" w:tplc="04090003" w:tentative="1">
+      <w:start w:val="1"/>
+      <w:numFmt w:val="bullet"/>
+      <w:lvlText w:val="o"/>
+      <w:lvlJc w:val="left"/>
+      <w:pPr>
+        <w:ind w:left="3492" w:hanging="360"/>
+      </w:pPr>
+      <w:rPr>
+        <w:rFonts w:ascii="Courier New" w:hAnsi="Courier New" w:cs="Courier New" w:hint="default"/>
+      </w:rPr>
+    </w:lvl>
+    <w:lvl w:ilvl="5" w:tplc="04090005" w:tentative="1">
+      <w:start w:val="1"/>
+      <w:numFmt w:val="bullet"/>
+      <w:lvlText w:val=""/>
+      <w:lvlJc w:val="left"/>
+      <w:pPr>
+        <w:ind w:left="4212" w:hanging="360"/>
+      </w:pPr>
+      <w:rPr>
+        <w:rFonts w:ascii="Wingdings" w:hAnsi="Wingdings" w:hint="default"/>
+      </w:rPr>
+    </w:lvl>
+    <w:lvl w:ilvl="6" w:tplc="04090001" w:tentative="1">
+      <w:start w:val="1"/>
+      <w:numFmt w:val="bullet"/>
+      <w:lvlText w:val=""/>
+      <w:lvlJc w:val="left"/>
+      <w:pPr>
+        <w:ind w:left="4932" w:hanging="360"/>
+      </w:pPr>
+      <w:rPr>
+        <w:rFonts w:ascii="Symbol" w:hAnsi="Symbol" w:hint="default"/>
+      </w:rPr>
+    </w:lvl>
+    <w:lvl w:ilvl="7" w:tplc="04090003" w:tentative="1">
+      <w:start w:val="1"/>
+      <w:numFmt w:val="bullet"/>
+      <w:lvlText w:val="o"/>
+      <w:lvlJc w:val="left"/>
+      <w:pPr>
+        <w:ind w:left="5652" w:hanging="360"/>
+      </w:pPr>
+      <w:rPr>
+        <w:rFonts w:ascii="Courier New" w:hAnsi="Courier New" w:cs="Courier New" w:hint="default"/>
+      </w:rPr>
+    </w:lvl>
+    <w:lvl w:ilvl="8" w:tplc="04090005" w:tentative="1">
+      <w:start w:val="1"/>
+      <w:numFmt w:val="bullet"/>
+      <w:lvlText w:val=""/>
+      <w:lvlJc w:val="left"/>
+      <w:pPr>
+        <w:ind w:left="6372" w:hanging="360"/>
+      </w:pPr>
+      <w:rPr>
+        <w:rFonts w:ascii="Wingdings" w:hAnsi="Wingdings" w:hint="default"/>
+      </w:rPr>
+    </w:lvl>
+  </w:abstractNum>
+  <w:num w:numId="1">
+    <w:abstractNumId w:val="0"/>
+  </w:num>
+</w:numbering>
 </file>
 
 <file path=word/styles.xml><?xml version="1.0" encoding="utf-8"?>
@@ -3114,6 +4416,28 @@
       <w:szCs w:val="32"/>
     </w:rPr>
   </w:style>
+  <w:style w:type="character" w:styleId="Hyperlink">
+    <w:name w:val="Hyperlink"/>
+    <w:basedOn w:val="DefaultParagraphFont"/>
+    <w:uiPriority w:val="99"/>
+    <w:unhideWhenUsed/>
+    <w:rsid w:val="007C2DBE"/>
+    <w:rPr>
+      <w:color w:val="0563C1" w:themeColor="hyperlink"/>
+      <w:u w:val="single"/>
+    </w:rPr>
+  </w:style>
+  <w:style w:type="paragraph" w:styleId="ListParagraph">
+    <w:name w:val="List Paragraph"/>
+    <w:basedOn w:val="Normal"/>
+    <w:uiPriority w:val="34"/>
+    <w:qFormat/>
+    <w:rsid w:val="00BA7DB9"/>
+    <w:pPr>
+      <w:ind w:left="720"/>
+      <w:contextualSpacing/>
+    </w:pPr>
+  </w:style>
 </w:styles>
 </file>
 
@@ -3383,7 +4707,7 @@
 </file>
 
 <file path=customXml/itemProps1.xml><?xml version="1.0" encoding="utf-8"?>
-<ds:datastoreItem xmlns:ds="http://schemas.openxmlformats.org/officeDocument/2006/customXml" ds:itemID="{E4D1282C-6909-4410-8F60-B15E7CA1DB93}">
+<ds:datastoreItem xmlns:ds="http://schemas.openxmlformats.org/officeDocument/2006/customXml" ds:itemID="{1EE74216-9630-4E8D-8670-609548E9BB07}">
   <ds:schemaRefs>
     <ds:schemaRef ds:uri="http://schemas.openxmlformats.org/officeDocument/2006/bibliography"/>
   </ds:schemaRefs>

</xml_diff>